<commit_message>
formatted into standard KPI format
</commit_message>
<xml_diff>
--- a/Business Analysis/Fynbus KPIs.docx
+++ b/Business Analysis/Fynbus KPIs.docx
@@ -8,57 +8,1593 @@
       </w:r>
     </w:p>
     <w:p>
-      <w:r>
-        <w:t>Measure the total income before we implement the solution, and then after one year of the solution being implemented measure the total income. Then compare the values. If the income has increased after using our solution, then we have succeeded.</w:t>
-      </w:r>
-    </w:p>
-    <w:p/>
-    <w:p>
-      <w:r>
-        <w:t xml:space="preserve">We could also survey people who use the </w:t>
-      </w:r>
-      <w:proofErr w:type="spellStart"/>
-      <w:r>
-        <w:t>Flextraffic</w:t>
-      </w:r>
-      <w:proofErr w:type="spellEnd"/>
-      <w:r>
-        <w:t xml:space="preserve"> service before we implement our system to see how happy people are with the prices and the service, and again after one month of implementing our solution we can survey them again to see if the people’s opinion of </w:t>
-      </w:r>
-      <w:proofErr w:type="spellStart"/>
-      <w:r>
-        <w:t>Fynbus</w:t>
-      </w:r>
-      <w:proofErr w:type="spellEnd"/>
-      <w:r>
-        <w:t xml:space="preserve"> has changed. If they are happier with </w:t>
-      </w:r>
-      <w:proofErr w:type="spellStart"/>
-      <w:r>
-        <w:t>Fynbus</w:t>
-      </w:r>
-      <w:proofErr w:type="spellEnd"/>
-      <w:r>
-        <w:t>’ services, then we have succeeded.</w:t>
-      </w:r>
-    </w:p>
-    <w:p/>
-    <w:p>
-      <w:r>
-        <w:t>We can survey people when they receive the documentation about how the program is working to see if they are happy with the explanations in the documentation. Then we can repeat that when we start using the new documentation we create. If they thin</w:t>
-      </w:r>
-      <w:r>
-        <w:t>k</w:t>
-      </w:r>
       <w:bookmarkStart w:id="0" w:name="_GoBack"/>
       <w:bookmarkEnd w:id="0"/>
-      <w:r>
-        <w:t xml:space="preserve"> it is easier to understand and it </w:t>
-      </w:r>
-      <w:r>
-        <w:t>describes the system well, then we have succeeded.</w:t>
-      </w:r>
     </w:p>
+    <w:tbl>
+      <w:tblPr>
+        <w:tblStyle w:val="TableGrid"/>
+        <w:tblpPr w:leftFromText="141" w:rightFromText="141" w:vertAnchor="text" w:horzAnchor="margin" w:tblpY="187"/>
+        <w:tblW w:w="0" w:type="auto"/>
+        <w:tblLook w:val="04A0" w:firstRow="1" w:lastRow="0" w:firstColumn="1" w:lastColumn="0" w:noHBand="0" w:noVBand="1"/>
+      </w:tblPr>
+      <w:tblGrid>
+        <w:gridCol w:w="2660"/>
+        <w:gridCol w:w="5982"/>
+      </w:tblGrid>
+      <w:tr>
+        <w:tc>
+          <w:tcPr>
+            <w:tcW w:w="2660" w:type="dxa"/>
+            <w:tcBorders>
+              <w:top w:val="single" w:sz="4" w:space="0" w:color="auto"/>
+              <w:left w:val="single" w:sz="4" w:space="0" w:color="auto"/>
+              <w:bottom w:val="single" w:sz="4" w:space="0" w:color="auto"/>
+              <w:right w:val="single" w:sz="4" w:space="0" w:color="auto"/>
+            </w:tcBorders>
+            <w:hideMark/>
+          </w:tcPr>
+          <w:p>
+            <w:pPr>
+              <w:rPr>
+                <w:lang w:val="en-US"/>
+              </w:rPr>
+            </w:pPr>
+            <w:r>
+              <w:rPr>
+                <w:lang w:val="en-US"/>
+              </w:rPr>
+              <w:t>KPI</w:t>
+            </w:r>
+          </w:p>
+        </w:tc>
+        <w:tc>
+          <w:tcPr>
+            <w:tcW w:w="5982" w:type="dxa"/>
+            <w:tcBorders>
+              <w:top w:val="single" w:sz="4" w:space="0" w:color="auto"/>
+              <w:left w:val="single" w:sz="4" w:space="0" w:color="auto"/>
+              <w:bottom w:val="single" w:sz="4" w:space="0" w:color="auto"/>
+              <w:right w:val="single" w:sz="4" w:space="0" w:color="auto"/>
+            </w:tcBorders>
+            <w:hideMark/>
+          </w:tcPr>
+          <w:p>
+            <w:pPr>
+              <w:rPr>
+                <w:lang w:val="en-US"/>
+              </w:rPr>
+            </w:pPr>
+            <w:r>
+              <w:rPr>
+                <w:lang w:val="en-US"/>
+              </w:rPr>
+              <w:t>Profits</w:t>
+            </w:r>
+          </w:p>
+        </w:tc>
+      </w:tr>
+      <w:tr>
+        <w:tc>
+          <w:tcPr>
+            <w:tcW w:w="2660" w:type="dxa"/>
+            <w:tcBorders>
+              <w:top w:val="single" w:sz="4" w:space="0" w:color="auto"/>
+              <w:left w:val="single" w:sz="4" w:space="0" w:color="auto"/>
+              <w:bottom w:val="single" w:sz="4" w:space="0" w:color="auto"/>
+              <w:right w:val="single" w:sz="4" w:space="0" w:color="auto"/>
+            </w:tcBorders>
+            <w:hideMark/>
+          </w:tcPr>
+          <w:p>
+            <w:pPr>
+              <w:rPr>
+                <w:lang w:val="en-US"/>
+              </w:rPr>
+            </w:pPr>
+            <w:r>
+              <w:rPr>
+                <w:lang w:val="en-US"/>
+              </w:rPr>
+              <w:t>Why measure?</w:t>
+            </w:r>
+          </w:p>
+        </w:tc>
+        <w:tc>
+          <w:tcPr>
+            <w:tcW w:w="5982" w:type="dxa"/>
+            <w:tcBorders>
+              <w:top w:val="single" w:sz="4" w:space="0" w:color="auto"/>
+              <w:left w:val="single" w:sz="4" w:space="0" w:color="auto"/>
+              <w:bottom w:val="single" w:sz="4" w:space="0" w:color="auto"/>
+              <w:right w:val="single" w:sz="4" w:space="0" w:color="auto"/>
+            </w:tcBorders>
+            <w:hideMark/>
+          </w:tcPr>
+          <w:p>
+            <w:pPr>
+              <w:rPr>
+                <w:lang w:val="en-US"/>
+              </w:rPr>
+            </w:pPr>
+            <w:r>
+              <w:rPr>
+                <w:lang w:val="en-US"/>
+              </w:rPr>
+              <w:t>If this has increased profits, we know it is working well</w:t>
+            </w:r>
+          </w:p>
+        </w:tc>
+      </w:tr>
+      <w:tr>
+        <w:tc>
+          <w:tcPr>
+            <w:tcW w:w="2660" w:type="dxa"/>
+            <w:tcBorders>
+              <w:top w:val="single" w:sz="4" w:space="0" w:color="auto"/>
+              <w:left w:val="single" w:sz="4" w:space="0" w:color="auto"/>
+              <w:bottom w:val="single" w:sz="4" w:space="0" w:color="auto"/>
+              <w:right w:val="single" w:sz="4" w:space="0" w:color="auto"/>
+            </w:tcBorders>
+            <w:hideMark/>
+          </w:tcPr>
+          <w:p>
+            <w:pPr>
+              <w:rPr>
+                <w:lang w:val="en-US"/>
+              </w:rPr>
+            </w:pPr>
+            <w:r>
+              <w:rPr>
+                <w:lang w:val="en-US"/>
+              </w:rPr>
+              <w:t>How measure?</w:t>
+            </w:r>
+          </w:p>
+        </w:tc>
+        <w:tc>
+          <w:tcPr>
+            <w:tcW w:w="5982" w:type="dxa"/>
+            <w:tcBorders>
+              <w:top w:val="single" w:sz="4" w:space="0" w:color="auto"/>
+              <w:left w:val="single" w:sz="4" w:space="0" w:color="auto"/>
+              <w:bottom w:val="single" w:sz="4" w:space="0" w:color="auto"/>
+              <w:right w:val="single" w:sz="4" w:space="0" w:color="auto"/>
+            </w:tcBorders>
+            <w:hideMark/>
+          </w:tcPr>
+          <w:p>
+            <w:pPr>
+              <w:rPr>
+                <w:lang w:val="en-US"/>
+              </w:rPr>
+            </w:pPr>
+            <w:r>
+              <w:rPr>
+                <w:lang w:val="en-US"/>
+              </w:rPr>
+              <w:t>Measure Profits for one year before implementing our system, then measure profits for one year after implementing our system.</w:t>
+            </w:r>
+          </w:p>
+        </w:tc>
+      </w:tr>
+      <w:tr>
+        <w:tc>
+          <w:tcPr>
+            <w:tcW w:w="2660" w:type="dxa"/>
+            <w:tcBorders>
+              <w:top w:val="single" w:sz="4" w:space="0" w:color="auto"/>
+              <w:left w:val="single" w:sz="4" w:space="0" w:color="auto"/>
+              <w:bottom w:val="single" w:sz="4" w:space="0" w:color="auto"/>
+              <w:right w:val="single" w:sz="4" w:space="0" w:color="auto"/>
+            </w:tcBorders>
+            <w:hideMark/>
+          </w:tcPr>
+          <w:p>
+            <w:pPr>
+              <w:rPr>
+                <w:lang w:val="en-US"/>
+              </w:rPr>
+            </w:pPr>
+            <w:r>
+              <w:rPr>
+                <w:lang w:val="en-US"/>
+              </w:rPr>
+              <w:t>Who is responsible for the measurement?</w:t>
+            </w:r>
+          </w:p>
+        </w:tc>
+        <w:tc>
+          <w:tcPr>
+            <w:tcW w:w="5982" w:type="dxa"/>
+            <w:tcBorders>
+              <w:top w:val="single" w:sz="4" w:space="0" w:color="auto"/>
+              <w:left w:val="single" w:sz="4" w:space="0" w:color="auto"/>
+              <w:bottom w:val="single" w:sz="4" w:space="0" w:color="auto"/>
+              <w:right w:val="single" w:sz="4" w:space="0" w:color="auto"/>
+            </w:tcBorders>
+            <w:hideMark/>
+          </w:tcPr>
+          <w:p>
+            <w:pPr>
+              <w:rPr>
+                <w:lang w:val="en-US"/>
+              </w:rPr>
+            </w:pPr>
+            <w:r>
+              <w:rPr>
+                <w:lang w:val="en-US"/>
+              </w:rPr>
+              <w:t>CFO</w:t>
+            </w:r>
+          </w:p>
+        </w:tc>
+      </w:tr>
+      <w:tr>
+        <w:tc>
+          <w:tcPr>
+            <w:tcW w:w="2660" w:type="dxa"/>
+            <w:tcBorders>
+              <w:top w:val="single" w:sz="4" w:space="0" w:color="auto"/>
+              <w:left w:val="single" w:sz="4" w:space="0" w:color="auto"/>
+              <w:bottom w:val="single" w:sz="4" w:space="0" w:color="auto"/>
+              <w:right w:val="single" w:sz="4" w:space="0" w:color="auto"/>
+            </w:tcBorders>
+            <w:hideMark/>
+          </w:tcPr>
+          <w:p>
+            <w:pPr>
+              <w:rPr>
+                <w:lang w:val="en-US"/>
+              </w:rPr>
+            </w:pPr>
+            <w:r>
+              <w:rPr>
+                <w:lang w:val="en-US"/>
+              </w:rPr>
+              <w:t>Expected date for measuring</w:t>
+            </w:r>
+          </w:p>
+        </w:tc>
+        <w:tc>
+          <w:tcPr>
+            <w:tcW w:w="5982" w:type="dxa"/>
+            <w:tcBorders>
+              <w:top w:val="single" w:sz="4" w:space="0" w:color="auto"/>
+              <w:left w:val="single" w:sz="4" w:space="0" w:color="auto"/>
+              <w:bottom w:val="single" w:sz="4" w:space="0" w:color="auto"/>
+              <w:right w:val="single" w:sz="4" w:space="0" w:color="auto"/>
+            </w:tcBorders>
+            <w:hideMark/>
+          </w:tcPr>
+          <w:p>
+            <w:pPr>
+              <w:rPr>
+                <w:lang w:val="en-US"/>
+              </w:rPr>
+            </w:pPr>
+            <w:r>
+              <w:rPr>
+                <w:lang w:val="en-US"/>
+              </w:rPr>
+              <w:t>Today to get profits for last fiscal year and then the end of the next fiscal year.</w:t>
+            </w:r>
+          </w:p>
+        </w:tc>
+      </w:tr>
+      <w:tr>
+        <w:tc>
+          <w:tcPr>
+            <w:tcW w:w="2660" w:type="dxa"/>
+            <w:tcBorders>
+              <w:top w:val="single" w:sz="4" w:space="0" w:color="auto"/>
+              <w:left w:val="single" w:sz="4" w:space="0" w:color="auto"/>
+              <w:bottom w:val="single" w:sz="4" w:space="0" w:color="auto"/>
+              <w:right w:val="single" w:sz="4" w:space="0" w:color="auto"/>
+            </w:tcBorders>
+            <w:hideMark/>
+          </w:tcPr>
+          <w:p>
+            <w:pPr>
+              <w:rPr>
+                <w:lang w:val="en-US"/>
+              </w:rPr>
+            </w:pPr>
+            <w:r>
+              <w:rPr>
+                <w:lang w:val="en-US"/>
+              </w:rPr>
+              <w:t>Expected values measured</w:t>
+            </w:r>
+          </w:p>
+        </w:tc>
+        <w:tc>
+          <w:tcPr>
+            <w:tcW w:w="5982" w:type="dxa"/>
+            <w:tcBorders>
+              <w:top w:val="single" w:sz="4" w:space="0" w:color="auto"/>
+              <w:left w:val="single" w:sz="4" w:space="0" w:color="auto"/>
+              <w:bottom w:val="single" w:sz="4" w:space="0" w:color="auto"/>
+              <w:right w:val="single" w:sz="4" w:space="0" w:color="auto"/>
+            </w:tcBorders>
+            <w:hideMark/>
+          </w:tcPr>
+          <w:p>
+            <w:pPr>
+              <w:rPr>
+                <w:lang w:val="en-US"/>
+              </w:rPr>
+            </w:pPr>
+            <w:r>
+              <w:rPr>
+                <w:lang w:val="en-US"/>
+              </w:rPr>
+              <w:t>Profits should have increased.</w:t>
+            </w:r>
+          </w:p>
+        </w:tc>
+      </w:tr>
+      <w:tr>
+        <w:tc>
+          <w:tcPr>
+            <w:tcW w:w="2660" w:type="dxa"/>
+            <w:tcBorders>
+              <w:top w:val="single" w:sz="4" w:space="0" w:color="auto"/>
+              <w:left w:val="single" w:sz="4" w:space="0" w:color="auto"/>
+              <w:bottom w:val="single" w:sz="4" w:space="0" w:color="auto"/>
+              <w:right w:val="single" w:sz="4" w:space="0" w:color="auto"/>
+            </w:tcBorders>
+            <w:hideMark/>
+          </w:tcPr>
+          <w:p>
+            <w:pPr>
+              <w:rPr>
+                <w:lang w:val="en-US"/>
+              </w:rPr>
+            </w:pPr>
+            <w:r>
+              <w:rPr>
+                <w:lang w:val="en-US"/>
+              </w:rPr>
+              <w:t>Measure</w:t>
+            </w:r>
+          </w:p>
+        </w:tc>
+        <w:tc>
+          <w:tcPr>
+            <w:tcW w:w="5982" w:type="dxa"/>
+            <w:tcBorders>
+              <w:top w:val="single" w:sz="4" w:space="0" w:color="auto"/>
+              <w:left w:val="single" w:sz="4" w:space="0" w:color="auto"/>
+              <w:bottom w:val="single" w:sz="4" w:space="0" w:color="auto"/>
+              <w:right w:val="single" w:sz="4" w:space="0" w:color="auto"/>
+            </w:tcBorders>
+            <w:hideMark/>
+          </w:tcPr>
+          <w:p>
+            <w:pPr>
+              <w:rPr>
+                <w:lang w:val="en-US"/>
+              </w:rPr>
+            </w:pPr>
+          </w:p>
+        </w:tc>
+      </w:tr>
+      <w:tr>
+        <w:tc>
+          <w:tcPr>
+            <w:tcW w:w="2660" w:type="dxa"/>
+            <w:tcBorders>
+              <w:top w:val="single" w:sz="4" w:space="0" w:color="auto"/>
+              <w:left w:val="single" w:sz="4" w:space="0" w:color="auto"/>
+              <w:bottom w:val="single" w:sz="4" w:space="0" w:color="auto"/>
+              <w:right w:val="single" w:sz="4" w:space="0" w:color="auto"/>
+            </w:tcBorders>
+            <w:hideMark/>
+          </w:tcPr>
+          <w:p>
+            <w:pPr>
+              <w:rPr>
+                <w:lang w:val="en-US"/>
+              </w:rPr>
+            </w:pPr>
+            <w:r>
+              <w:rPr>
+                <w:lang w:val="en-US"/>
+              </w:rPr>
+              <w:t>Plan of action in case the measure is outside the range of the expected measure</w:t>
+            </w:r>
+          </w:p>
+        </w:tc>
+        <w:tc>
+          <w:tcPr>
+            <w:tcW w:w="5982" w:type="dxa"/>
+            <w:tcBorders>
+              <w:top w:val="single" w:sz="4" w:space="0" w:color="auto"/>
+              <w:left w:val="single" w:sz="4" w:space="0" w:color="auto"/>
+              <w:bottom w:val="single" w:sz="4" w:space="0" w:color="auto"/>
+              <w:right w:val="single" w:sz="4" w:space="0" w:color="auto"/>
+            </w:tcBorders>
+            <w:hideMark/>
+          </w:tcPr>
+          <w:p>
+            <w:pPr>
+              <w:rPr>
+                <w:lang w:val="en-US"/>
+              </w:rPr>
+            </w:pPr>
+            <w:r>
+              <w:rPr>
+                <w:lang w:val="en-US"/>
+              </w:rPr>
+              <w:t>Remake or eliminate the system.</w:t>
+            </w:r>
+          </w:p>
+        </w:tc>
+      </w:tr>
+      <w:tr>
+        <w:tc>
+          <w:tcPr>
+            <w:tcW w:w="2660" w:type="dxa"/>
+            <w:tcBorders>
+              <w:top w:val="single" w:sz="4" w:space="0" w:color="auto"/>
+              <w:left w:val="single" w:sz="4" w:space="0" w:color="auto"/>
+              <w:bottom w:val="single" w:sz="4" w:space="0" w:color="auto"/>
+              <w:right w:val="single" w:sz="4" w:space="0" w:color="auto"/>
+            </w:tcBorders>
+            <w:hideMark/>
+          </w:tcPr>
+          <w:p>
+            <w:pPr>
+              <w:rPr>
+                <w:lang w:val="en-US"/>
+              </w:rPr>
+            </w:pPr>
+            <w:r>
+              <w:rPr>
+                <w:lang w:val="en-US"/>
+              </w:rPr>
+              <w:t>Responsible for action</w:t>
+            </w:r>
+          </w:p>
+        </w:tc>
+        <w:tc>
+          <w:tcPr>
+            <w:tcW w:w="5982" w:type="dxa"/>
+            <w:tcBorders>
+              <w:top w:val="single" w:sz="4" w:space="0" w:color="auto"/>
+              <w:left w:val="single" w:sz="4" w:space="0" w:color="auto"/>
+              <w:bottom w:val="single" w:sz="4" w:space="0" w:color="auto"/>
+              <w:right w:val="single" w:sz="4" w:space="0" w:color="auto"/>
+            </w:tcBorders>
+            <w:hideMark/>
+          </w:tcPr>
+          <w:p>
+            <w:pPr>
+              <w:rPr>
+                <w:lang w:val="en-US"/>
+              </w:rPr>
+            </w:pPr>
+            <w:r>
+              <w:rPr>
+                <w:lang w:val="en-US"/>
+              </w:rPr>
+              <w:t>IT at the company.</w:t>
+            </w:r>
+          </w:p>
+        </w:tc>
+      </w:tr>
+    </w:tbl>
+    <w:p>
+      <w:pPr>
+        <w:rPr>
+          <w:sz w:val="24"/>
+          <w:szCs w:val="24"/>
+        </w:rPr>
+      </w:pPr>
+    </w:p>
+    <w:p>
+      <w:pPr>
+        <w:rPr>
+          <w:sz w:val="24"/>
+          <w:szCs w:val="24"/>
+        </w:rPr>
+      </w:pPr>
+    </w:p>
+    <w:p>
+      <w:pPr>
+        <w:rPr>
+          <w:sz w:val="24"/>
+          <w:szCs w:val="24"/>
+        </w:rPr>
+      </w:pPr>
+    </w:p>
+    <w:p>
+      <w:pPr>
+        <w:rPr>
+          <w:sz w:val="24"/>
+          <w:szCs w:val="24"/>
+        </w:rPr>
+      </w:pPr>
+    </w:p>
+    <w:p>
+      <w:pPr>
+        <w:rPr>
+          <w:sz w:val="24"/>
+          <w:szCs w:val="24"/>
+        </w:rPr>
+      </w:pPr>
+    </w:p>
+    <w:p>
+      <w:pPr>
+        <w:rPr>
+          <w:sz w:val="24"/>
+          <w:szCs w:val="24"/>
+        </w:rPr>
+      </w:pPr>
+    </w:p>
+    <w:p>
+      <w:pPr>
+        <w:rPr>
+          <w:sz w:val="24"/>
+          <w:szCs w:val="24"/>
+        </w:rPr>
+      </w:pPr>
+    </w:p>
+    <w:p>
+      <w:pPr>
+        <w:rPr>
+          <w:sz w:val="24"/>
+          <w:szCs w:val="24"/>
+        </w:rPr>
+      </w:pPr>
+    </w:p>
+    <w:p>
+      <w:pPr>
+        <w:rPr>
+          <w:sz w:val="24"/>
+          <w:szCs w:val="24"/>
+        </w:rPr>
+      </w:pPr>
+    </w:p>
+    <w:p>
+      <w:pPr>
+        <w:rPr>
+          <w:sz w:val="24"/>
+          <w:szCs w:val="24"/>
+        </w:rPr>
+      </w:pPr>
+    </w:p>
+    <w:tbl>
+      <w:tblPr>
+        <w:tblStyle w:val="TableGrid"/>
+        <w:tblpPr w:leftFromText="141" w:rightFromText="141" w:vertAnchor="text" w:horzAnchor="margin" w:tblpY="187"/>
+        <w:tblW w:w="0" w:type="auto"/>
+        <w:tblLook w:val="04A0" w:firstRow="1" w:lastRow="0" w:firstColumn="1" w:lastColumn="0" w:noHBand="0" w:noVBand="1"/>
+      </w:tblPr>
+      <w:tblGrid>
+        <w:gridCol w:w="2660"/>
+        <w:gridCol w:w="5982"/>
+      </w:tblGrid>
+      <w:tr>
+        <w:tc>
+          <w:tcPr>
+            <w:tcW w:w="2660" w:type="dxa"/>
+            <w:tcBorders>
+              <w:top w:val="single" w:sz="4" w:space="0" w:color="auto"/>
+              <w:left w:val="single" w:sz="4" w:space="0" w:color="auto"/>
+              <w:bottom w:val="single" w:sz="4" w:space="0" w:color="auto"/>
+              <w:right w:val="single" w:sz="4" w:space="0" w:color="auto"/>
+            </w:tcBorders>
+            <w:hideMark/>
+          </w:tcPr>
+          <w:p>
+            <w:pPr>
+              <w:rPr>
+                <w:lang w:val="en-US"/>
+              </w:rPr>
+            </w:pPr>
+            <w:r>
+              <w:rPr>
+                <w:lang w:val="en-US"/>
+              </w:rPr>
+              <w:t>KPI</w:t>
+            </w:r>
+          </w:p>
+        </w:tc>
+        <w:tc>
+          <w:tcPr>
+            <w:tcW w:w="5982" w:type="dxa"/>
+            <w:tcBorders>
+              <w:top w:val="single" w:sz="4" w:space="0" w:color="auto"/>
+              <w:left w:val="single" w:sz="4" w:space="0" w:color="auto"/>
+              <w:bottom w:val="single" w:sz="4" w:space="0" w:color="auto"/>
+              <w:right w:val="single" w:sz="4" w:space="0" w:color="auto"/>
+            </w:tcBorders>
+            <w:hideMark/>
+          </w:tcPr>
+          <w:p>
+            <w:pPr>
+              <w:rPr>
+                <w:lang w:val="en-US"/>
+              </w:rPr>
+            </w:pPr>
+            <w:r>
+              <w:rPr>
+                <w:lang w:val="en-US"/>
+              </w:rPr>
+              <w:t>Customer Satisfaction</w:t>
+            </w:r>
+          </w:p>
+        </w:tc>
+      </w:tr>
+      <w:tr>
+        <w:tc>
+          <w:tcPr>
+            <w:tcW w:w="2660" w:type="dxa"/>
+            <w:tcBorders>
+              <w:top w:val="single" w:sz="4" w:space="0" w:color="auto"/>
+              <w:left w:val="single" w:sz="4" w:space="0" w:color="auto"/>
+              <w:bottom w:val="single" w:sz="4" w:space="0" w:color="auto"/>
+              <w:right w:val="single" w:sz="4" w:space="0" w:color="auto"/>
+            </w:tcBorders>
+            <w:hideMark/>
+          </w:tcPr>
+          <w:p>
+            <w:pPr>
+              <w:rPr>
+                <w:lang w:val="en-US"/>
+              </w:rPr>
+            </w:pPr>
+            <w:r>
+              <w:rPr>
+                <w:lang w:val="en-US"/>
+              </w:rPr>
+              <w:t>Why measure?</w:t>
+            </w:r>
+          </w:p>
+        </w:tc>
+        <w:tc>
+          <w:tcPr>
+            <w:tcW w:w="5982" w:type="dxa"/>
+            <w:tcBorders>
+              <w:top w:val="single" w:sz="4" w:space="0" w:color="auto"/>
+              <w:left w:val="single" w:sz="4" w:space="0" w:color="auto"/>
+              <w:bottom w:val="single" w:sz="4" w:space="0" w:color="auto"/>
+              <w:right w:val="single" w:sz="4" w:space="0" w:color="auto"/>
+            </w:tcBorders>
+            <w:hideMark/>
+          </w:tcPr>
+          <w:p>
+            <w:pPr>
+              <w:rPr>
+                <w:lang w:val="en-US"/>
+              </w:rPr>
+            </w:pPr>
+            <w:r>
+              <w:rPr>
+                <w:lang w:val="en-US"/>
+              </w:rPr>
+              <w:t>To know if customers are happy with how the system currently works.</w:t>
+            </w:r>
+          </w:p>
+        </w:tc>
+      </w:tr>
+      <w:tr>
+        <w:tc>
+          <w:tcPr>
+            <w:tcW w:w="2660" w:type="dxa"/>
+            <w:tcBorders>
+              <w:top w:val="single" w:sz="4" w:space="0" w:color="auto"/>
+              <w:left w:val="single" w:sz="4" w:space="0" w:color="auto"/>
+              <w:bottom w:val="single" w:sz="4" w:space="0" w:color="auto"/>
+              <w:right w:val="single" w:sz="4" w:space="0" w:color="auto"/>
+            </w:tcBorders>
+            <w:hideMark/>
+          </w:tcPr>
+          <w:p>
+            <w:pPr>
+              <w:rPr>
+                <w:lang w:val="en-US"/>
+              </w:rPr>
+            </w:pPr>
+            <w:r>
+              <w:rPr>
+                <w:lang w:val="en-US"/>
+              </w:rPr>
+              <w:t>How measure?</w:t>
+            </w:r>
+          </w:p>
+        </w:tc>
+        <w:tc>
+          <w:tcPr>
+            <w:tcW w:w="5982" w:type="dxa"/>
+            <w:tcBorders>
+              <w:top w:val="single" w:sz="4" w:space="0" w:color="auto"/>
+              <w:left w:val="single" w:sz="4" w:space="0" w:color="auto"/>
+              <w:bottom w:val="single" w:sz="4" w:space="0" w:color="auto"/>
+              <w:right w:val="single" w:sz="4" w:space="0" w:color="auto"/>
+            </w:tcBorders>
+            <w:hideMark/>
+          </w:tcPr>
+          <w:p>
+            <w:pPr>
+              <w:rPr>
+                <w:lang w:val="en-US"/>
+              </w:rPr>
+            </w:pPr>
+            <w:r>
+              <w:rPr>
+                <w:lang w:val="en-US"/>
+              </w:rPr>
+              <w:t>Survey customers before implementation and then again after implementation.</w:t>
+            </w:r>
+          </w:p>
+        </w:tc>
+      </w:tr>
+      <w:tr>
+        <w:tc>
+          <w:tcPr>
+            <w:tcW w:w="2660" w:type="dxa"/>
+            <w:tcBorders>
+              <w:top w:val="single" w:sz="4" w:space="0" w:color="auto"/>
+              <w:left w:val="single" w:sz="4" w:space="0" w:color="auto"/>
+              <w:bottom w:val="single" w:sz="4" w:space="0" w:color="auto"/>
+              <w:right w:val="single" w:sz="4" w:space="0" w:color="auto"/>
+            </w:tcBorders>
+            <w:hideMark/>
+          </w:tcPr>
+          <w:p>
+            <w:pPr>
+              <w:rPr>
+                <w:lang w:val="en-US"/>
+              </w:rPr>
+            </w:pPr>
+            <w:r>
+              <w:rPr>
+                <w:lang w:val="en-US"/>
+              </w:rPr>
+              <w:t>Who is responsible for the measurement?</w:t>
+            </w:r>
+          </w:p>
+        </w:tc>
+        <w:tc>
+          <w:tcPr>
+            <w:tcW w:w="5982" w:type="dxa"/>
+            <w:tcBorders>
+              <w:top w:val="single" w:sz="4" w:space="0" w:color="auto"/>
+              <w:left w:val="single" w:sz="4" w:space="0" w:color="auto"/>
+              <w:bottom w:val="single" w:sz="4" w:space="0" w:color="auto"/>
+              <w:right w:val="single" w:sz="4" w:space="0" w:color="auto"/>
+            </w:tcBorders>
+            <w:hideMark/>
+          </w:tcPr>
+          <w:p>
+            <w:pPr>
+              <w:rPr>
+                <w:lang w:val="en-US"/>
+              </w:rPr>
+            </w:pPr>
+            <w:r>
+              <w:rPr>
+                <w:lang w:val="en-US"/>
+              </w:rPr>
+              <w:t>Public Relations</w:t>
+            </w:r>
+          </w:p>
+        </w:tc>
+      </w:tr>
+      <w:tr>
+        <w:tc>
+          <w:tcPr>
+            <w:tcW w:w="2660" w:type="dxa"/>
+            <w:tcBorders>
+              <w:top w:val="single" w:sz="4" w:space="0" w:color="auto"/>
+              <w:left w:val="single" w:sz="4" w:space="0" w:color="auto"/>
+              <w:bottom w:val="single" w:sz="4" w:space="0" w:color="auto"/>
+              <w:right w:val="single" w:sz="4" w:space="0" w:color="auto"/>
+            </w:tcBorders>
+            <w:hideMark/>
+          </w:tcPr>
+          <w:p>
+            <w:pPr>
+              <w:rPr>
+                <w:lang w:val="en-US"/>
+              </w:rPr>
+            </w:pPr>
+            <w:r>
+              <w:rPr>
+                <w:lang w:val="en-US"/>
+              </w:rPr>
+              <w:t>Expected date for measuring</w:t>
+            </w:r>
+          </w:p>
+        </w:tc>
+        <w:tc>
+          <w:tcPr>
+            <w:tcW w:w="5982" w:type="dxa"/>
+            <w:tcBorders>
+              <w:top w:val="single" w:sz="4" w:space="0" w:color="auto"/>
+              <w:left w:val="single" w:sz="4" w:space="0" w:color="auto"/>
+              <w:bottom w:val="single" w:sz="4" w:space="0" w:color="auto"/>
+              <w:right w:val="single" w:sz="4" w:space="0" w:color="auto"/>
+            </w:tcBorders>
+            <w:hideMark/>
+          </w:tcPr>
+          <w:p>
+            <w:pPr>
+              <w:rPr>
+                <w:lang w:val="en-US"/>
+              </w:rPr>
+            </w:pPr>
+            <w:r>
+              <w:rPr>
+                <w:lang w:val="en-US"/>
+              </w:rPr>
+              <w:t>Today and then one month after the system has been implemented.</w:t>
+            </w:r>
+          </w:p>
+        </w:tc>
+      </w:tr>
+      <w:tr>
+        <w:tc>
+          <w:tcPr>
+            <w:tcW w:w="2660" w:type="dxa"/>
+            <w:tcBorders>
+              <w:top w:val="single" w:sz="4" w:space="0" w:color="auto"/>
+              <w:left w:val="single" w:sz="4" w:space="0" w:color="auto"/>
+              <w:bottom w:val="single" w:sz="4" w:space="0" w:color="auto"/>
+              <w:right w:val="single" w:sz="4" w:space="0" w:color="auto"/>
+            </w:tcBorders>
+            <w:hideMark/>
+          </w:tcPr>
+          <w:p>
+            <w:pPr>
+              <w:rPr>
+                <w:lang w:val="en-US"/>
+              </w:rPr>
+            </w:pPr>
+            <w:r>
+              <w:rPr>
+                <w:lang w:val="en-US"/>
+              </w:rPr>
+              <w:t>Expected values measured</w:t>
+            </w:r>
+          </w:p>
+        </w:tc>
+        <w:tc>
+          <w:tcPr>
+            <w:tcW w:w="5982" w:type="dxa"/>
+            <w:tcBorders>
+              <w:top w:val="single" w:sz="4" w:space="0" w:color="auto"/>
+              <w:left w:val="single" w:sz="4" w:space="0" w:color="auto"/>
+              <w:bottom w:val="single" w:sz="4" w:space="0" w:color="auto"/>
+              <w:right w:val="single" w:sz="4" w:space="0" w:color="auto"/>
+            </w:tcBorders>
+            <w:hideMark/>
+          </w:tcPr>
+          <w:p>
+            <w:pPr>
+              <w:rPr>
+                <w:lang w:val="en-US"/>
+              </w:rPr>
+            </w:pPr>
+            <w:r>
+              <w:rPr>
+                <w:lang w:val="en-US"/>
+              </w:rPr>
+              <w:t>Customers should be happier with the service.</w:t>
+            </w:r>
+          </w:p>
+        </w:tc>
+      </w:tr>
+      <w:tr>
+        <w:tc>
+          <w:tcPr>
+            <w:tcW w:w="2660" w:type="dxa"/>
+            <w:tcBorders>
+              <w:top w:val="single" w:sz="4" w:space="0" w:color="auto"/>
+              <w:left w:val="single" w:sz="4" w:space="0" w:color="auto"/>
+              <w:bottom w:val="single" w:sz="4" w:space="0" w:color="auto"/>
+              <w:right w:val="single" w:sz="4" w:space="0" w:color="auto"/>
+            </w:tcBorders>
+            <w:hideMark/>
+          </w:tcPr>
+          <w:p>
+            <w:pPr>
+              <w:rPr>
+                <w:lang w:val="en-US"/>
+              </w:rPr>
+            </w:pPr>
+            <w:r>
+              <w:rPr>
+                <w:lang w:val="en-US"/>
+              </w:rPr>
+              <w:t>Measure</w:t>
+            </w:r>
+          </w:p>
+        </w:tc>
+        <w:tc>
+          <w:tcPr>
+            <w:tcW w:w="5982" w:type="dxa"/>
+            <w:tcBorders>
+              <w:top w:val="single" w:sz="4" w:space="0" w:color="auto"/>
+              <w:left w:val="single" w:sz="4" w:space="0" w:color="auto"/>
+              <w:bottom w:val="single" w:sz="4" w:space="0" w:color="auto"/>
+              <w:right w:val="single" w:sz="4" w:space="0" w:color="auto"/>
+            </w:tcBorders>
+            <w:hideMark/>
+          </w:tcPr>
+          <w:p>
+            <w:pPr>
+              <w:rPr>
+                <w:lang w:val="en-US"/>
+              </w:rPr>
+            </w:pPr>
+          </w:p>
+        </w:tc>
+      </w:tr>
+      <w:tr>
+        <w:tc>
+          <w:tcPr>
+            <w:tcW w:w="2660" w:type="dxa"/>
+            <w:tcBorders>
+              <w:top w:val="single" w:sz="4" w:space="0" w:color="auto"/>
+              <w:left w:val="single" w:sz="4" w:space="0" w:color="auto"/>
+              <w:bottom w:val="single" w:sz="4" w:space="0" w:color="auto"/>
+              <w:right w:val="single" w:sz="4" w:space="0" w:color="auto"/>
+            </w:tcBorders>
+            <w:hideMark/>
+          </w:tcPr>
+          <w:p>
+            <w:pPr>
+              <w:rPr>
+                <w:lang w:val="en-US"/>
+              </w:rPr>
+            </w:pPr>
+            <w:r>
+              <w:rPr>
+                <w:lang w:val="en-US"/>
+              </w:rPr>
+              <w:t>Plan of action in case the measure is outside the range of the expected measure</w:t>
+            </w:r>
+          </w:p>
+        </w:tc>
+        <w:tc>
+          <w:tcPr>
+            <w:tcW w:w="5982" w:type="dxa"/>
+            <w:tcBorders>
+              <w:top w:val="single" w:sz="4" w:space="0" w:color="auto"/>
+              <w:left w:val="single" w:sz="4" w:space="0" w:color="auto"/>
+              <w:bottom w:val="single" w:sz="4" w:space="0" w:color="auto"/>
+              <w:right w:val="single" w:sz="4" w:space="0" w:color="auto"/>
+            </w:tcBorders>
+            <w:hideMark/>
+          </w:tcPr>
+          <w:p>
+            <w:pPr>
+              <w:rPr>
+                <w:lang w:val="en-US"/>
+              </w:rPr>
+            </w:pPr>
+            <w:r>
+              <w:rPr>
+                <w:lang w:val="en-US"/>
+              </w:rPr>
+              <w:t>Remake the system.</w:t>
+            </w:r>
+          </w:p>
+        </w:tc>
+      </w:tr>
+      <w:tr>
+        <w:tc>
+          <w:tcPr>
+            <w:tcW w:w="2660" w:type="dxa"/>
+            <w:tcBorders>
+              <w:top w:val="single" w:sz="4" w:space="0" w:color="auto"/>
+              <w:left w:val="single" w:sz="4" w:space="0" w:color="auto"/>
+              <w:bottom w:val="single" w:sz="4" w:space="0" w:color="auto"/>
+              <w:right w:val="single" w:sz="4" w:space="0" w:color="auto"/>
+            </w:tcBorders>
+            <w:hideMark/>
+          </w:tcPr>
+          <w:p>
+            <w:pPr>
+              <w:rPr>
+                <w:lang w:val="en-US"/>
+              </w:rPr>
+            </w:pPr>
+            <w:r>
+              <w:rPr>
+                <w:lang w:val="en-US"/>
+              </w:rPr>
+              <w:t>Responsible for action</w:t>
+            </w:r>
+          </w:p>
+        </w:tc>
+        <w:tc>
+          <w:tcPr>
+            <w:tcW w:w="5982" w:type="dxa"/>
+            <w:tcBorders>
+              <w:top w:val="single" w:sz="4" w:space="0" w:color="auto"/>
+              <w:left w:val="single" w:sz="4" w:space="0" w:color="auto"/>
+              <w:bottom w:val="single" w:sz="4" w:space="0" w:color="auto"/>
+              <w:right w:val="single" w:sz="4" w:space="0" w:color="auto"/>
+            </w:tcBorders>
+            <w:hideMark/>
+          </w:tcPr>
+          <w:p>
+            <w:pPr>
+              <w:rPr>
+                <w:lang w:val="en-US"/>
+              </w:rPr>
+            </w:pPr>
+            <w:r>
+              <w:rPr>
+                <w:lang w:val="en-US"/>
+              </w:rPr>
+              <w:t>IT at the company.</w:t>
+            </w:r>
+          </w:p>
+        </w:tc>
+      </w:tr>
+    </w:tbl>
+    <w:p>
+      <w:pPr>
+        <w:rPr>
+          <w:sz w:val="24"/>
+          <w:szCs w:val="24"/>
+        </w:rPr>
+      </w:pPr>
+    </w:p>
+    <w:p>
+      <w:pPr>
+        <w:rPr>
+          <w:sz w:val="24"/>
+          <w:szCs w:val="24"/>
+        </w:rPr>
+      </w:pPr>
+    </w:p>
+    <w:p>
+      <w:pPr>
+        <w:rPr>
+          <w:sz w:val="24"/>
+          <w:szCs w:val="24"/>
+        </w:rPr>
+      </w:pPr>
+    </w:p>
+    <w:p>
+      <w:pPr>
+        <w:rPr>
+          <w:sz w:val="24"/>
+          <w:szCs w:val="24"/>
+        </w:rPr>
+      </w:pPr>
+    </w:p>
+    <w:p>
+      <w:pPr>
+        <w:rPr>
+          <w:sz w:val="24"/>
+          <w:szCs w:val="24"/>
+        </w:rPr>
+      </w:pPr>
+    </w:p>
+    <w:p>
+      <w:pPr>
+        <w:rPr>
+          <w:sz w:val="24"/>
+          <w:szCs w:val="24"/>
+        </w:rPr>
+      </w:pPr>
+    </w:p>
+    <w:p>
+      <w:pPr>
+        <w:rPr>
+          <w:sz w:val="24"/>
+          <w:szCs w:val="24"/>
+        </w:rPr>
+      </w:pPr>
+    </w:p>
+    <w:p>
+      <w:pPr>
+        <w:rPr>
+          <w:sz w:val="24"/>
+          <w:szCs w:val="24"/>
+        </w:rPr>
+      </w:pPr>
+    </w:p>
+    <w:p>
+      <w:pPr>
+        <w:rPr>
+          <w:sz w:val="24"/>
+          <w:szCs w:val="24"/>
+        </w:rPr>
+      </w:pPr>
+    </w:p>
+    <w:p>
+      <w:pPr>
+        <w:rPr>
+          <w:sz w:val="24"/>
+          <w:szCs w:val="24"/>
+        </w:rPr>
+      </w:pPr>
+    </w:p>
+    <w:tbl>
+      <w:tblPr>
+        <w:tblStyle w:val="TableGrid"/>
+        <w:tblpPr w:leftFromText="141" w:rightFromText="141" w:vertAnchor="text" w:horzAnchor="margin" w:tblpY="187"/>
+        <w:tblW w:w="0" w:type="auto"/>
+        <w:tblLook w:val="04A0" w:firstRow="1" w:lastRow="0" w:firstColumn="1" w:lastColumn="0" w:noHBand="0" w:noVBand="1"/>
+      </w:tblPr>
+      <w:tblGrid>
+        <w:gridCol w:w="2660"/>
+        <w:gridCol w:w="5982"/>
+      </w:tblGrid>
+      <w:tr>
+        <w:tc>
+          <w:tcPr>
+            <w:tcW w:w="2660" w:type="dxa"/>
+            <w:tcBorders>
+              <w:top w:val="single" w:sz="4" w:space="0" w:color="auto"/>
+              <w:left w:val="single" w:sz="4" w:space="0" w:color="auto"/>
+              <w:bottom w:val="single" w:sz="4" w:space="0" w:color="auto"/>
+              <w:right w:val="single" w:sz="4" w:space="0" w:color="auto"/>
+            </w:tcBorders>
+            <w:hideMark/>
+          </w:tcPr>
+          <w:p>
+            <w:pPr>
+              <w:rPr>
+                <w:lang w:val="en-US"/>
+              </w:rPr>
+            </w:pPr>
+            <w:r>
+              <w:rPr>
+                <w:lang w:val="en-US"/>
+              </w:rPr>
+              <w:t>KPI</w:t>
+            </w:r>
+          </w:p>
+        </w:tc>
+        <w:tc>
+          <w:tcPr>
+            <w:tcW w:w="5982" w:type="dxa"/>
+            <w:tcBorders>
+              <w:top w:val="single" w:sz="4" w:space="0" w:color="auto"/>
+              <w:left w:val="single" w:sz="4" w:space="0" w:color="auto"/>
+              <w:bottom w:val="single" w:sz="4" w:space="0" w:color="auto"/>
+              <w:right w:val="single" w:sz="4" w:space="0" w:color="auto"/>
+            </w:tcBorders>
+            <w:hideMark/>
+          </w:tcPr>
+          <w:p>
+            <w:pPr>
+              <w:rPr>
+                <w:lang w:val="en-US"/>
+              </w:rPr>
+            </w:pPr>
+            <w:r>
+              <w:rPr>
+                <w:lang w:val="en-US"/>
+              </w:rPr>
+              <w:t>Documentation Opinion</w:t>
+            </w:r>
+          </w:p>
+        </w:tc>
+      </w:tr>
+      <w:tr>
+        <w:tc>
+          <w:tcPr>
+            <w:tcW w:w="2660" w:type="dxa"/>
+            <w:tcBorders>
+              <w:top w:val="single" w:sz="4" w:space="0" w:color="auto"/>
+              <w:left w:val="single" w:sz="4" w:space="0" w:color="auto"/>
+              <w:bottom w:val="single" w:sz="4" w:space="0" w:color="auto"/>
+              <w:right w:val="single" w:sz="4" w:space="0" w:color="auto"/>
+            </w:tcBorders>
+            <w:hideMark/>
+          </w:tcPr>
+          <w:p>
+            <w:pPr>
+              <w:rPr>
+                <w:lang w:val="en-US"/>
+              </w:rPr>
+            </w:pPr>
+            <w:r>
+              <w:rPr>
+                <w:lang w:val="en-US"/>
+              </w:rPr>
+              <w:t>Why measure?</w:t>
+            </w:r>
+          </w:p>
+        </w:tc>
+        <w:tc>
+          <w:tcPr>
+            <w:tcW w:w="5982" w:type="dxa"/>
+            <w:tcBorders>
+              <w:top w:val="single" w:sz="4" w:space="0" w:color="auto"/>
+              <w:left w:val="single" w:sz="4" w:space="0" w:color="auto"/>
+              <w:bottom w:val="single" w:sz="4" w:space="0" w:color="auto"/>
+              <w:right w:val="single" w:sz="4" w:space="0" w:color="auto"/>
+            </w:tcBorders>
+            <w:hideMark/>
+          </w:tcPr>
+          <w:p>
+            <w:pPr>
+              <w:rPr>
+                <w:lang w:val="en-US"/>
+              </w:rPr>
+            </w:pPr>
+            <w:r>
+              <w:rPr>
+                <w:lang w:val="en-US"/>
+              </w:rPr>
+              <w:t>To know if customers get the information they want from the documentation.</w:t>
+            </w:r>
+          </w:p>
+        </w:tc>
+      </w:tr>
+      <w:tr>
+        <w:tc>
+          <w:tcPr>
+            <w:tcW w:w="2660" w:type="dxa"/>
+            <w:tcBorders>
+              <w:top w:val="single" w:sz="4" w:space="0" w:color="auto"/>
+              <w:left w:val="single" w:sz="4" w:space="0" w:color="auto"/>
+              <w:bottom w:val="single" w:sz="4" w:space="0" w:color="auto"/>
+              <w:right w:val="single" w:sz="4" w:space="0" w:color="auto"/>
+            </w:tcBorders>
+            <w:hideMark/>
+          </w:tcPr>
+          <w:p>
+            <w:pPr>
+              <w:rPr>
+                <w:lang w:val="en-US"/>
+              </w:rPr>
+            </w:pPr>
+            <w:r>
+              <w:rPr>
+                <w:lang w:val="en-US"/>
+              </w:rPr>
+              <w:t>How measure?</w:t>
+            </w:r>
+          </w:p>
+        </w:tc>
+        <w:tc>
+          <w:tcPr>
+            <w:tcW w:w="5982" w:type="dxa"/>
+            <w:tcBorders>
+              <w:top w:val="single" w:sz="4" w:space="0" w:color="auto"/>
+              <w:left w:val="single" w:sz="4" w:space="0" w:color="auto"/>
+              <w:bottom w:val="single" w:sz="4" w:space="0" w:color="auto"/>
+              <w:right w:val="single" w:sz="4" w:space="0" w:color="auto"/>
+            </w:tcBorders>
+            <w:hideMark/>
+          </w:tcPr>
+          <w:p>
+            <w:pPr>
+              <w:rPr>
+                <w:lang w:val="en-US"/>
+              </w:rPr>
+            </w:pPr>
+            <w:r>
+              <w:rPr>
+                <w:lang w:val="en-US"/>
+              </w:rPr>
+              <w:t>Ask customers who receive the documentation if it has everything they expect it to, before and after we rewrite it.</w:t>
+            </w:r>
+          </w:p>
+        </w:tc>
+      </w:tr>
+      <w:tr>
+        <w:tc>
+          <w:tcPr>
+            <w:tcW w:w="2660" w:type="dxa"/>
+            <w:tcBorders>
+              <w:top w:val="single" w:sz="4" w:space="0" w:color="auto"/>
+              <w:left w:val="single" w:sz="4" w:space="0" w:color="auto"/>
+              <w:bottom w:val="single" w:sz="4" w:space="0" w:color="auto"/>
+              <w:right w:val="single" w:sz="4" w:space="0" w:color="auto"/>
+            </w:tcBorders>
+            <w:hideMark/>
+          </w:tcPr>
+          <w:p>
+            <w:pPr>
+              <w:rPr>
+                <w:lang w:val="en-US"/>
+              </w:rPr>
+            </w:pPr>
+            <w:r>
+              <w:rPr>
+                <w:lang w:val="en-US"/>
+              </w:rPr>
+              <w:t>Who is responsible for the measurement?</w:t>
+            </w:r>
+          </w:p>
+        </w:tc>
+        <w:tc>
+          <w:tcPr>
+            <w:tcW w:w="5982" w:type="dxa"/>
+            <w:tcBorders>
+              <w:top w:val="single" w:sz="4" w:space="0" w:color="auto"/>
+              <w:left w:val="single" w:sz="4" w:space="0" w:color="auto"/>
+              <w:bottom w:val="single" w:sz="4" w:space="0" w:color="auto"/>
+              <w:right w:val="single" w:sz="4" w:space="0" w:color="auto"/>
+            </w:tcBorders>
+            <w:hideMark/>
+          </w:tcPr>
+          <w:p>
+            <w:pPr>
+              <w:rPr>
+                <w:lang w:val="en-US"/>
+              </w:rPr>
+            </w:pPr>
+            <w:r>
+              <w:rPr>
+                <w:lang w:val="en-US"/>
+              </w:rPr>
+              <w:t>Customer Service</w:t>
+            </w:r>
+          </w:p>
+        </w:tc>
+      </w:tr>
+      <w:tr>
+        <w:tc>
+          <w:tcPr>
+            <w:tcW w:w="2660" w:type="dxa"/>
+            <w:tcBorders>
+              <w:top w:val="single" w:sz="4" w:space="0" w:color="auto"/>
+              <w:left w:val="single" w:sz="4" w:space="0" w:color="auto"/>
+              <w:bottom w:val="single" w:sz="4" w:space="0" w:color="auto"/>
+              <w:right w:val="single" w:sz="4" w:space="0" w:color="auto"/>
+            </w:tcBorders>
+            <w:hideMark/>
+          </w:tcPr>
+          <w:p>
+            <w:pPr>
+              <w:rPr>
+                <w:lang w:val="en-US"/>
+              </w:rPr>
+            </w:pPr>
+            <w:r>
+              <w:rPr>
+                <w:lang w:val="en-US"/>
+              </w:rPr>
+              <w:lastRenderedPageBreak/>
+              <w:t>Expected date for measuring</w:t>
+            </w:r>
+          </w:p>
+        </w:tc>
+        <w:tc>
+          <w:tcPr>
+            <w:tcW w:w="5982" w:type="dxa"/>
+            <w:tcBorders>
+              <w:top w:val="single" w:sz="4" w:space="0" w:color="auto"/>
+              <w:left w:val="single" w:sz="4" w:space="0" w:color="auto"/>
+              <w:bottom w:val="single" w:sz="4" w:space="0" w:color="auto"/>
+              <w:right w:val="single" w:sz="4" w:space="0" w:color="auto"/>
+            </w:tcBorders>
+            <w:hideMark/>
+          </w:tcPr>
+          <w:p>
+            <w:pPr>
+              <w:rPr>
+                <w:lang w:val="en-US"/>
+              </w:rPr>
+            </w:pPr>
+            <w:r>
+              <w:rPr>
+                <w:lang w:val="en-US"/>
+              </w:rPr>
+              <w:t>Today and one month after new documentation is used.</w:t>
+            </w:r>
+          </w:p>
+        </w:tc>
+      </w:tr>
+      <w:tr>
+        <w:tc>
+          <w:tcPr>
+            <w:tcW w:w="2660" w:type="dxa"/>
+            <w:tcBorders>
+              <w:top w:val="single" w:sz="4" w:space="0" w:color="auto"/>
+              <w:left w:val="single" w:sz="4" w:space="0" w:color="auto"/>
+              <w:bottom w:val="single" w:sz="4" w:space="0" w:color="auto"/>
+              <w:right w:val="single" w:sz="4" w:space="0" w:color="auto"/>
+            </w:tcBorders>
+            <w:hideMark/>
+          </w:tcPr>
+          <w:p>
+            <w:pPr>
+              <w:rPr>
+                <w:lang w:val="en-US"/>
+              </w:rPr>
+            </w:pPr>
+            <w:r>
+              <w:rPr>
+                <w:lang w:val="en-US"/>
+              </w:rPr>
+              <w:t>Expected values measured</w:t>
+            </w:r>
+          </w:p>
+        </w:tc>
+        <w:tc>
+          <w:tcPr>
+            <w:tcW w:w="5982" w:type="dxa"/>
+            <w:tcBorders>
+              <w:top w:val="single" w:sz="4" w:space="0" w:color="auto"/>
+              <w:left w:val="single" w:sz="4" w:space="0" w:color="auto"/>
+              <w:bottom w:val="single" w:sz="4" w:space="0" w:color="auto"/>
+              <w:right w:val="single" w:sz="4" w:space="0" w:color="auto"/>
+            </w:tcBorders>
+            <w:hideMark/>
+          </w:tcPr>
+          <w:p>
+            <w:pPr>
+              <w:rPr>
+                <w:lang w:val="en-US"/>
+              </w:rPr>
+            </w:pPr>
+            <w:r>
+              <w:rPr>
+                <w:lang w:val="en-US"/>
+              </w:rPr>
+              <w:t>Customers should have a better understanding of how the system works and why it makes the decisions it makes.</w:t>
+            </w:r>
+          </w:p>
+        </w:tc>
+      </w:tr>
+      <w:tr>
+        <w:tc>
+          <w:tcPr>
+            <w:tcW w:w="2660" w:type="dxa"/>
+            <w:tcBorders>
+              <w:top w:val="single" w:sz="4" w:space="0" w:color="auto"/>
+              <w:left w:val="single" w:sz="4" w:space="0" w:color="auto"/>
+              <w:bottom w:val="single" w:sz="4" w:space="0" w:color="auto"/>
+              <w:right w:val="single" w:sz="4" w:space="0" w:color="auto"/>
+            </w:tcBorders>
+            <w:hideMark/>
+          </w:tcPr>
+          <w:p>
+            <w:pPr>
+              <w:rPr>
+                <w:lang w:val="en-US"/>
+              </w:rPr>
+            </w:pPr>
+            <w:r>
+              <w:rPr>
+                <w:lang w:val="en-US"/>
+              </w:rPr>
+              <w:t>Measure</w:t>
+            </w:r>
+          </w:p>
+        </w:tc>
+        <w:tc>
+          <w:tcPr>
+            <w:tcW w:w="5982" w:type="dxa"/>
+            <w:tcBorders>
+              <w:top w:val="single" w:sz="4" w:space="0" w:color="auto"/>
+              <w:left w:val="single" w:sz="4" w:space="0" w:color="auto"/>
+              <w:bottom w:val="single" w:sz="4" w:space="0" w:color="auto"/>
+              <w:right w:val="single" w:sz="4" w:space="0" w:color="auto"/>
+            </w:tcBorders>
+            <w:hideMark/>
+          </w:tcPr>
+          <w:p>
+            <w:pPr>
+              <w:rPr>
+                <w:lang w:val="en-US"/>
+              </w:rPr>
+            </w:pPr>
+          </w:p>
+        </w:tc>
+      </w:tr>
+      <w:tr>
+        <w:tc>
+          <w:tcPr>
+            <w:tcW w:w="2660" w:type="dxa"/>
+            <w:tcBorders>
+              <w:top w:val="single" w:sz="4" w:space="0" w:color="auto"/>
+              <w:left w:val="single" w:sz="4" w:space="0" w:color="auto"/>
+              <w:bottom w:val="single" w:sz="4" w:space="0" w:color="auto"/>
+              <w:right w:val="single" w:sz="4" w:space="0" w:color="auto"/>
+            </w:tcBorders>
+            <w:hideMark/>
+          </w:tcPr>
+          <w:p>
+            <w:pPr>
+              <w:rPr>
+                <w:lang w:val="en-US"/>
+              </w:rPr>
+            </w:pPr>
+            <w:r>
+              <w:rPr>
+                <w:lang w:val="en-US"/>
+              </w:rPr>
+              <w:t>Plan of action in case the measure is outside the range of the expected measure</w:t>
+            </w:r>
+          </w:p>
+        </w:tc>
+        <w:tc>
+          <w:tcPr>
+            <w:tcW w:w="5982" w:type="dxa"/>
+            <w:tcBorders>
+              <w:top w:val="single" w:sz="4" w:space="0" w:color="auto"/>
+              <w:left w:val="single" w:sz="4" w:space="0" w:color="auto"/>
+              <w:bottom w:val="single" w:sz="4" w:space="0" w:color="auto"/>
+              <w:right w:val="single" w:sz="4" w:space="0" w:color="auto"/>
+            </w:tcBorders>
+            <w:hideMark/>
+          </w:tcPr>
+          <w:p>
+            <w:pPr>
+              <w:rPr>
+                <w:lang w:val="en-US"/>
+              </w:rPr>
+            </w:pPr>
+            <w:r>
+              <w:rPr>
+                <w:lang w:val="en-US"/>
+              </w:rPr>
+              <w:t>Rewrite the documentation.</w:t>
+            </w:r>
+          </w:p>
+        </w:tc>
+      </w:tr>
+      <w:tr>
+        <w:tc>
+          <w:tcPr>
+            <w:tcW w:w="2660" w:type="dxa"/>
+            <w:tcBorders>
+              <w:top w:val="single" w:sz="4" w:space="0" w:color="auto"/>
+              <w:left w:val="single" w:sz="4" w:space="0" w:color="auto"/>
+              <w:bottom w:val="single" w:sz="4" w:space="0" w:color="auto"/>
+              <w:right w:val="single" w:sz="4" w:space="0" w:color="auto"/>
+            </w:tcBorders>
+            <w:hideMark/>
+          </w:tcPr>
+          <w:p>
+            <w:pPr>
+              <w:rPr>
+                <w:lang w:val="en-US"/>
+              </w:rPr>
+            </w:pPr>
+            <w:r>
+              <w:rPr>
+                <w:lang w:val="en-US"/>
+              </w:rPr>
+              <w:t>Responsible for action</w:t>
+            </w:r>
+          </w:p>
+        </w:tc>
+        <w:tc>
+          <w:tcPr>
+            <w:tcW w:w="5982" w:type="dxa"/>
+            <w:tcBorders>
+              <w:top w:val="single" w:sz="4" w:space="0" w:color="auto"/>
+              <w:left w:val="single" w:sz="4" w:space="0" w:color="auto"/>
+              <w:bottom w:val="single" w:sz="4" w:space="0" w:color="auto"/>
+              <w:right w:val="single" w:sz="4" w:space="0" w:color="auto"/>
+            </w:tcBorders>
+            <w:hideMark/>
+          </w:tcPr>
+          <w:p>
+            <w:pPr>
+              <w:rPr>
+                <w:lang w:val="en-US"/>
+              </w:rPr>
+            </w:pPr>
+            <w:r>
+              <w:rPr>
+                <w:lang w:val="en-US"/>
+              </w:rPr>
+              <w:t>IT at the company.</w:t>
+            </w:r>
+          </w:p>
+        </w:tc>
+      </w:tr>
+    </w:tbl>
+    <w:p/>
     <w:sectPr>
       <w:pgSz w:w="12240" w:h="15840"/>
       <w:pgMar w:top="1440" w:right="1440" w:bottom="1440" w:left="1440" w:header="720" w:footer="720" w:gutter="0"/>
@@ -192,6 +1728,7 @@
     <w:lsdException w:name="HTML Sample" w:semiHidden="1" w:unhideWhenUsed="1"/>
     <w:lsdException w:name="HTML Typewriter" w:semiHidden="1" w:unhideWhenUsed="1"/>
     <w:lsdException w:name="HTML Variable" w:semiHidden="1" w:unhideWhenUsed="1"/>
+    <w:lsdException w:name="Normal Table" w:semiHidden="1" w:unhideWhenUsed="1"/>
     <w:lsdException w:name="annotation subject" w:semiHidden="1" w:unhideWhenUsed="1"/>
     <w:lsdException w:name="No List" w:semiHidden="1" w:unhideWhenUsed="1"/>
     <w:lsdException w:name="Outline List 1" w:semiHidden="1" w:unhideWhenUsed="1"/>
@@ -237,9 +1774,11 @@
     <w:lsdException w:name="Table Subtle 1" w:semiHidden="1" w:unhideWhenUsed="1"/>
     <w:lsdException w:name="Table Subtle 2" w:semiHidden="1" w:unhideWhenUsed="1"/>
     <w:lsdException w:name="Table Web 1" w:semiHidden="1" w:unhideWhenUsed="1"/>
+    <w:lsdException w:name="Table Web 2" w:semiHidden="1" w:unhideWhenUsed="1"/>
     <w:lsdException w:name="Table Web 3" w:semiHidden="1" w:unhideWhenUsed="1"/>
     <w:lsdException w:name="Balloon Text" w:semiHidden="1" w:unhideWhenUsed="1"/>
-    <w:lsdException w:name="Table Grid" w:uiPriority="39"/>
+    <w:lsdException w:name="Table Grid" w:uiPriority="0"/>
+    <w:lsdException w:name="Table Theme" w:semiHidden="1" w:unhideWhenUsed="1"/>
     <w:lsdException w:name="Placeholder Text" w:semiHidden="1"/>
     <w:lsdException w:name="No Spacing" w:uiPriority="1" w:qFormat="1"/>
     <w:lsdException w:name="Light Shading" w:uiPriority="60"/>
@@ -489,6 +2028,27 @@
     <w:uiPriority w:val="99"/>
     <w:semiHidden/>
     <w:unhideWhenUsed/>
+  </w:style>
+  <w:style w:type="table" w:styleId="TableGrid">
+    <w:name w:val="Table Grid"/>
+    <w:basedOn w:val="TableNormal"/>
+    <w:rsid w:val="007D42D7"/>
+    <w:pPr>
+      <w:spacing w:after="0" w:line="240" w:lineRule="auto"/>
+    </w:pPr>
+    <w:rPr>
+      <w:lang w:val="da-DK"/>
+    </w:rPr>
+    <w:tblPr>
+      <w:tblBorders>
+        <w:top w:val="single" w:sz="4" w:space="0" w:color="auto"/>
+        <w:left w:val="single" w:sz="4" w:space="0" w:color="auto"/>
+        <w:bottom w:val="single" w:sz="4" w:space="0" w:color="auto"/>
+        <w:right w:val="single" w:sz="4" w:space="0" w:color="auto"/>
+        <w:insideH w:val="single" w:sz="4" w:space="0" w:color="auto"/>
+        <w:insideV w:val="single" w:sz="4" w:space="0" w:color="auto"/>
+      </w:tblBorders>
+    </w:tblPr>
   </w:style>
 </w:styles>
 </file>

</xml_diff>

<commit_message>
i didnt change anything
</commit_message>
<xml_diff>
--- a/Business Analysis/Fynbus KPIs.docx
+++ b/Business Analysis/Fynbus KPIs.docx
@@ -7,7 +7,10 @@
         <w:t>KPIs:</w:t>
       </w:r>
     </w:p>
-    <w:p/>
+    <w:p>
+      <w:bookmarkStart w:id="0" w:name="_GoBack"/>
+      <w:bookmarkEnd w:id="0"/>
+    </w:p>
     <w:tbl>
       <w:tblPr>
         <w:tblStyle w:val="TableGrid"/>
@@ -799,7 +802,13 @@
               <w:rPr>
                 <w:lang w:val="en-US"/>
               </w:rPr>
-              <w:t>Ask customers who receive the documentation if it has everything they expect it to,</w:t>
+              <w:t>Ask people</w:t>
+            </w:r>
+            <w:r>
+              <w:rPr>
+                <w:lang w:val="en-US"/>
+              </w:rPr>
+              <w:t xml:space="preserve"> who receive the documentation if it has everything they expect it to,</w:t>
             </w:r>
             <w:r>
               <w:rPr>
@@ -917,8 +926,6 @@
               </w:rPr>
               <w:t xml:space="preserve">Last month that the old documentation is used </w:t>
             </w:r>
-            <w:bookmarkStart w:id="0" w:name="_GoBack"/>
-            <w:bookmarkEnd w:id="0"/>
             <w:r>
               <w:rPr>
                 <w:lang w:val="en-US"/>
@@ -976,7 +983,13 @@
               <w:rPr>
                 <w:lang w:val="en-US"/>
               </w:rPr>
-              <w:t>Customers should have a better understanding of how the system works and why it makes the decisions</w:t>
+              <w:t>People</w:t>
+            </w:r>
+            <w:r>
+              <w:rPr>
+                <w:lang w:val="en-US"/>
+              </w:rPr>
+              <w:t xml:space="preserve"> should have a better understanding of how the system works and why it makes the decisions</w:t>
             </w:r>
             <w:r>
               <w:rPr>
@@ -1321,7 +1334,7 @@
     <w:lsdException w:name="Table Web 2" w:semiHidden="1" w:unhideWhenUsed="1"/>
     <w:lsdException w:name="Table Web 3" w:semiHidden="1" w:unhideWhenUsed="1"/>
     <w:lsdException w:name="Balloon Text" w:semiHidden="1" w:unhideWhenUsed="1"/>
-    <w:lsdException w:name="Table Grid" w:semiHidden="1" w:uiPriority="0" w:unhideWhenUsed="1"/>
+    <w:lsdException w:name="Table Grid" w:uiPriority="0"/>
     <w:lsdException w:name="Table Theme" w:semiHidden="1" w:unhideWhenUsed="1"/>
     <w:lsdException w:name="Placeholder Text" w:semiHidden="1"/>
     <w:lsdException w:name="No Spacing" w:uiPriority="1" w:qFormat="1"/>

</xml_diff>